<commit_message>
Re-conversion using pandoc after adjusting image spacing under fig 1
</commit_message>
<xml_diff>
--- a/README.docx
+++ b/README.docx
@@ -441,9 +441,11 @@
         </w:rPr>
         <w:t xml:space="preserve">H3K4me3</w:t>
       </w:r>
-      <w:r>
-        <w:t xml:space="preserve"> </w:t>
-      </w:r>
+    </w:p>
+    <w:p>
+      <w:pPr>
+        <w:pStyle w:val="CaptionedFigure"/>
+      </w:pPr>
       <w:r>
         <w:drawing>
           <wp:inline>
@@ -489,6 +491,20 @@
     </w:p>
     <w:p>
       <w:pPr>
+        <w:pStyle w:val="ImageCaption"/>
+      </w:pPr>
+      <w:r>
+        <w:t xml:space="preserve">Figure 3: R-loop formation correlates with ectopic deposition of</w:t>
+      </w:r>
+      <w:r>
+        <w:t xml:space="preserve"> </w:t>
+      </w:r>
+      <w:r>
+        <w:t xml:space="preserve">H3K4me3</w:t>
+      </w:r>
+    </w:p>
+    <w:p>
+      <w:pPr>
         <w:pStyle w:val="BlockText"/>
       </w:pPr>
       <w:r>
@@ -842,9 +858,11 @@
           <w:t xml:space="preserve">StackOverflow</w:t>
         </w:r>
       </w:hyperlink>
-      <w:r>
-        <w:t xml:space="preserve"> </w:t>
-      </w:r>
+    </w:p>
+    <w:p>
+      <w:pPr>
+        <w:pStyle w:val="CaptionedFigure"/>
+      </w:pPr>
       <w:r>
         <w:drawing>
           <wp:inline>
@@ -886,6 +904,14 @@
             </a:graphic>
           </wp:inline>
         </w:drawing>
+      </w:r>
+    </w:p>
+    <w:p>
+      <w:pPr>
+        <w:pStyle w:val="ImageCaption"/>
+      </w:pPr>
+      <w:r>
+        <w:t xml:space="preserve">Example Heat Map</w:t>
       </w:r>
     </w:p>
     <w:p>

</xml_diff>

<commit_message>
Homework 2 update--expanded M&M and added reflections section
</commit_message>
<xml_diff>
--- a/README.docx
+++ b/README.docx
@@ -2,7 +2,7 @@
 <file path=word/document.xml><?xml version="1.0" encoding="utf-8"?>
 <w:document xmlns:w="http://schemas.openxmlformats.org/wordprocessingml/2006/main" xmlns:m="http://schemas.openxmlformats.org/officeDocument/2006/math" xmlns:r="http://schemas.openxmlformats.org/officeDocument/2006/relationships" xmlns:o="urn:schemas-microsoft-com:office:office" xmlns:v="urn:schemas-microsoft-com:vml" xmlns:w10="urn:schemas-microsoft-com:office:word" xmlns:a="http://schemas.openxmlformats.org/drawingml/2006/main" xmlns:pic="http://schemas.openxmlformats.org/drawingml/2006/picture" xmlns:wp="http://schemas.openxmlformats.org/drawingml/2006/wordprocessingDrawing">
   <w:body>
-    <w:bookmarkStart w:id="35" w:name="X81b500b988ce57d10af7b303f405449291be717"/>
+    <w:bookmarkStart w:id="37" w:name="X81b500b988ce57d10af7b303f405449291be717"/>
     <w:p>
       <w:pPr>
         <w:pStyle w:val="Heading1"/>
@@ -425,21 +425,7 @@
           <w:bCs/>
           <w:b/>
         </w:rPr>
-        <w:t xml:space="preserve">Figure 3: R-loop formation correlates with ectopic deposition of</w:t>
-      </w:r>
-      <w:r>
-        <w:rPr>
-          <w:bCs/>
-          <w:b/>
-        </w:rPr>
-        <w:t xml:space="preserve"> </w:t>
-      </w:r>
-      <w:r>
-        <w:rPr>
-          <w:bCs/>
-          <w:b/>
-        </w:rPr>
-        <w:t xml:space="preserve">H3K4me3</w:t>
+        <w:t xml:space="preserve">Figure 3: R-loop formation correlates with ectopic deposition of H3K4me3</w:t>
       </w:r>
     </w:p>
     <w:p>
@@ -456,7 +442,7 @@
               <a:graphicData uri="http://schemas.openxmlformats.org/drawingml/2006/picture">
                 <pic:pic>
                   <pic:nvPicPr>
-                    <pic:cNvPr descr="https://oup.silverchair-cdn.com/oup/backfile/Content_public/Journal/nar/51/1/10.1093_nar_gkac1155/2/m_gkac1155fig3.jpeg?Expires=1678997233&amp;Signature=q8YRcMZ3FPyio7jb06-5rSE3nRYj0DYF3ARHtCdA5AkRkfgt0O7VR7C~9suLERQqxDWD8tbsaN0AdLAoiCoBHSWtlZ1D2u-JBlyG712Br9Uc~lTN26ZCww-c8UBNWoYGtySP31RjdPAjrkTKEyCndlA9Qkvqob2FZ7JKMd8DXbyVPlr3UPeSAfqvRQ1hGBzmcvxmut4oP5eGCJCA7M-A1OKGQdJn-p9PUyaVc2MzO12A7bxvSeajJNR~kPS3PqFSMJ-715YBHw2fe67ZOnCZ1Yu3iKcnKjy3NEQ8phFO-p1dot~0Z9083SNL6NgfAyBBNlmwDp-tTfULg1CPgEDMGw__&amp;Key-Pair-Id=APKAIE5G5CRDK6RD3PGA" id="28" name="Picture"/>
+                    <pic:cNvPr descr="/Users/tarahicks/Documents/Grad_school_classes/ISC/Final_project/biol-4386-course-project-tarahicks/gkac1155fig3.jpg" id="28" name="Picture"/>
                     <pic:cNvPicPr>
                       <a:picLocks noChangeArrowheads="1" noChangeAspect="1"/>
                     </pic:cNvPicPr>
@@ -494,13 +480,7 @@
         <w:pStyle w:val="ImageCaption"/>
       </w:pPr>
       <w:r>
-        <w:t xml:space="preserve">Figure 3: R-loop formation correlates with ectopic deposition of</w:t>
-      </w:r>
-      <w:r>
-        <w:t xml:space="preserve"> </w:t>
-      </w:r>
-      <w:r>
-        <w:t xml:space="preserve">H3K4me3</w:t>
+        <w:t xml:space="preserve">Figure 3: R-loop formation correlates with ectopic deposition of H3K4me3</w:t>
       </w:r>
     </w:p>
     <w:p>
@@ -945,7 +925,7 @@
       </w:r>
     </w:p>
     <w:bookmarkEnd w:id="33"/>
-    <w:bookmarkStart w:id="34" w:name="materials-and-methods"/>
+    <w:bookmarkStart w:id="35" w:name="materials-and-methods"/>
     <w:p>
       <w:pPr>
         <w:pStyle w:val="Heading2"/>
@@ -1010,8 +990,425 @@
         <w:t xml:space="preserve">more of an undertaking than it sounds.</w:t>
       </w:r>
     </w:p>
-    <w:bookmarkEnd w:id="34"/>
+    <w:p>
+      <w:pPr>
+        <w:pStyle w:val="BodyText"/>
+      </w:pPr>
+      <w:r>
+        <w:t xml:space="preserve">The example image I have provided from StackOverflow unfortunately comes</w:t>
+      </w:r>
+      <w:r>
+        <w:t xml:space="preserve"> </w:t>
+      </w:r>
+      <w:r>
+        <w:t xml:space="preserve">from a thread that does not provide the original citation for the image.</w:t>
+      </w:r>
+      <w:r>
+        <w:t xml:space="preserve"> </w:t>
+      </w:r>
+      <w:r>
+        <w:t xml:space="preserve">However, the thread is regarding the generation of a heat map by</w:t>
+      </w:r>
+      <w:r>
+        <w:t xml:space="preserve"> </w:t>
+      </w:r>
+      <w:r>
+        <w:t xml:space="preserve">chromosome in R, which is what I am trying to do with my dataset, and the</w:t>
+      </w:r>
+      <w:r>
+        <w:t xml:space="preserve"> </w:t>
+      </w:r>
+      <w:r>
+        <w:t xml:space="preserve">thread has some helpful suggestions</w:t>
+      </w:r>
+      <w:r>
+        <w:t xml:space="preserve"> </w:t>
+      </w:r>
+      <w:hyperlink r:id="rId34">
+        <w:r>
+          <w:rPr>
+            <w:rStyle w:val="Hyperlink"/>
+          </w:rPr>
+          <w:t xml:space="preserve">StackOverflow</w:t>
+        </w:r>
+        <w:r>
+          <w:rPr>
+            <w:rStyle w:val="Hyperlink"/>
+          </w:rPr>
+          <w:t xml:space="preserve"> </w:t>
+        </w:r>
+        <w:r>
+          <w:rPr>
+            <w:rStyle w:val="Hyperlink"/>
+          </w:rPr>
+          <w:t xml:space="preserve">thread</w:t>
+        </w:r>
+      </w:hyperlink>
+    </w:p>
+    <w:p>
+      <w:pPr>
+        <w:pStyle w:val="BodyText"/>
+      </w:pPr>
+      <w:r>
+        <w:t xml:space="preserve">The first suggestion is to use ggplot, which would generate a red,</w:t>
+      </w:r>
+      <w:r>
+        <w:t xml:space="preserve"> </w:t>
+      </w:r>
+      <w:r>
+        <w:t xml:space="preserve">yellow, and blue heat map oriented very similarly to the example image:</w:t>
+      </w:r>
+    </w:p>
+    <w:p>
+      <w:pPr>
+        <w:pStyle w:val="BlockText"/>
+      </w:pPr>
+      <w:r>
+        <w:t xml:space="preserve">‘</w:t>
+      </w:r>
+      <w:r>
+        <w:t xml:space="preserve">ggplot(dt) + geom_rect(aes(xmin=chromosome - 0.3, xmax=chromosome + 0.3,</w:t>
+      </w:r>
+      <w:r>
+        <w:t xml:space="preserve"> </w:t>
+      </w:r>
+      <w:r>
+        <w:t xml:space="preserve">ymin=mb_from, ymax=mb_to, fill=score)) + scale_y_reverse() +</w:t>
+      </w:r>
+      <w:r>
+        <w:t xml:space="preserve"> </w:t>
+      </w:r>
+      <w:r>
+        <w:t xml:space="preserve">scale_fill_distiller(palette=</w:t>
+      </w:r>
+      <w:r>
+        <w:t xml:space="preserve">“</w:t>
+      </w:r>
+      <w:r>
+        <w:t xml:space="preserve">RdYlBu</w:t>
+      </w:r>
+      <w:r>
+        <w:t xml:space="preserve">”</w:t>
+      </w:r>
+      <w:r>
+        <w:t xml:space="preserve">)</w:t>
+      </w:r>
+      <w:r>
+        <w:t xml:space="preserve">’</w:t>
+      </w:r>
+    </w:p>
+    <w:p>
+      <w:pPr>
+        <w:pStyle w:val="FirstParagraph"/>
+      </w:pPr>
+      <w:r>
+        <w:t xml:space="preserve">An alternative suggestion in this thread is to use the R package</w:t>
+      </w:r>
+      <w:r>
+        <w:t xml:space="preserve"> </w:t>
+      </w:r>
+      <w:r>
+        <w:t xml:space="preserve">“</w:t>
+      </w:r>
+      <w:r>
+        <w:t xml:space="preserve">plotly</w:t>
+      </w:r>
+      <w:r>
+        <w:t xml:space="preserve">”</w:t>
+      </w:r>
+      <w:r>
+        <w:t xml:space="preserve"> </w:t>
+      </w:r>
+      <w:r>
+        <w:t xml:space="preserve">and would create a plot which places the chromosome number on the x-axis</w:t>
+      </w:r>
+      <w:r>
+        <w:t xml:space="preserve"> </w:t>
+      </w:r>
+      <w:r>
+        <w:t xml:space="preserve">and the chromosomal position on the y-axis (also very similar to the</w:t>
+      </w:r>
+      <w:r>
+        <w:t xml:space="preserve"> </w:t>
+      </w:r>
+      <w:r>
+        <w:t xml:space="preserve">example image, although this approach will make the graphical</w:t>
+      </w:r>
+      <w:r>
+        <w:t xml:space="preserve"> </w:t>
+      </w:r>
+      <w:r>
+        <w:t xml:space="preserve">representation messier as it does not include space between individual</w:t>
+      </w:r>
+      <w:r>
+        <w:t xml:space="preserve"> </w:t>
+      </w:r>
+      <w:r>
+        <w:t xml:space="preserve">chromosomes):</w:t>
+      </w:r>
+    </w:p>
+    <w:p>
+      <w:pPr>
+        <w:pStyle w:val="BlockText"/>
+      </w:pPr>
+      <w:r>
+        <w:t xml:space="preserve">dat &lt;- apply(dt,</w:t>
+      </w:r>
+      <w:r>
+        <w:t xml:space="preserve"> </w:t>
+      </w:r>
+      <w:r>
+        <w:t xml:space="preserve">1,</w:t>
+      </w:r>
+      <w:r>
+        <w:t xml:space="preserve"> </w:t>
+      </w:r>
+      <w:r>
+        <w:t xml:space="preserve">function(x) data.table(chromosome = x[</w:t>
+      </w:r>
+      <w:r>
+        <w:t xml:space="preserve">“</w:t>
+      </w:r>
+      <w:r>
+        <w:t xml:space="preserve">chromosome</w:t>
+      </w:r>
+      <w:r>
+        <w:t xml:space="preserve">”</w:t>
+      </w:r>
+      <w:r>
+        <w:t xml:space="preserve">], mb =</w:t>
+      </w:r>
+      <w:r>
+        <w:t xml:space="preserve"> </w:t>
+      </w:r>
+      <w:r>
+        <w:t xml:space="preserve">x[</w:t>
+      </w:r>
+      <w:r>
+        <w:t xml:space="preserve">“</w:t>
+      </w:r>
+      <w:r>
+        <w:t xml:space="preserve">mb_from</w:t>
+      </w:r>
+      <w:r>
+        <w:t xml:space="preserve">”</w:t>
+      </w:r>
+      <w:r>
+        <w:t xml:space="preserve">]:x[</w:t>
+      </w:r>
+      <w:r>
+        <w:t xml:space="preserve">“</w:t>
+      </w:r>
+      <w:r>
+        <w:t xml:space="preserve">mb_to</w:t>
+      </w:r>
+      <w:r>
+        <w:t xml:space="preserve">”</w:t>
+      </w:r>
+      <w:r>
+        <w:t xml:space="preserve">], score = x[</w:t>
+      </w:r>
+      <w:r>
+        <w:t xml:space="preserve">“</w:t>
+      </w:r>
+      <w:r>
+        <w:t xml:space="preserve">score</w:t>
+      </w:r>
+      <w:r>
+        <w:t xml:space="preserve">”</w:t>
+      </w:r>
+      <w:r>
+        <w:t xml:space="preserve">])</w:t>
+      </w:r>
+      <w:r>
+        <w:t xml:space="preserve"> </w:t>
+      </w:r>
+      <w:r>
+        <w:t xml:space="preserve">) %&gt;%</w:t>
+      </w:r>
+      <w:r>
+        <w:t xml:space="preserve"> </w:t>
+      </w:r>
+      <w:r>
+        <w:t xml:space="preserve">rbindlist()</w:t>
+      </w:r>
+    </w:p>
+    <w:p>
+      <w:pPr>
+        <w:pStyle w:val="FirstParagraph"/>
+      </w:pPr>
+      <w:r>
+        <w:t xml:space="preserve">plot_ly(dat, x = ~chromosome, y = ~mb, z = ~score, type =</w:t>
+      </w:r>
+      <w:r>
+        <w:t xml:space="preserve"> </w:t>
+      </w:r>
+      <w:r>
+        <w:t xml:space="preserve">“</w:t>
+      </w:r>
+      <w:r>
+        <w:t xml:space="preserve">heatmap</w:t>
+      </w:r>
+      <w:r>
+        <w:t xml:space="preserve">”</w:t>
+      </w:r>
+      <w:r>
+        <w:t xml:space="preserve">,</w:t>
+      </w:r>
+      <w:r>
+        <w:t xml:space="preserve"> </w:t>
+      </w:r>
+      <w:r>
+        <w:t xml:space="preserve">colors =</w:t>
+      </w:r>
+      <w:r>
+        <w:t xml:space="preserve"> </w:t>
+      </w:r>
+      <w:r>
+        <w:t xml:space="preserve">“</w:t>
+      </w:r>
+      <w:r>
+        <w:t xml:space="preserve">RdYlBu</w:t>
+      </w:r>
+      <w:r>
+        <w:t xml:space="preserve">”</w:t>
+      </w:r>
+      <w:r>
+        <w:t xml:space="preserve">, reversescale = T) %&gt;%</w:t>
+      </w:r>
+      <w:r>
+        <w:t xml:space="preserve"> </w:t>
+      </w:r>
+      <w:r>
+        <w:t xml:space="preserve">layout(yaxis = list(range = c(1000, 0)))’</w:t>
+      </w:r>
+    </w:p>
+    <w:p>
+      <w:pPr>
+        <w:pStyle w:val="BodyText"/>
+      </w:pPr>
+      <w:r>
+        <w:t xml:space="preserve">Because I have heard of ggplot and am completely unfamiliar with R in</w:t>
+      </w:r>
+      <w:r>
+        <w:t xml:space="preserve"> </w:t>
+      </w:r>
+      <w:r>
+        <w:t xml:space="preserve">general, I feel more confident using the ggplot approach to start, however</w:t>
+      </w:r>
+      <w:r>
+        <w:t xml:space="preserve"> </w:t>
+      </w:r>
+      <w:r>
+        <w:t xml:space="preserve">should that fail, I will then revert to trying the plotly package or</w:t>
+      </w:r>
+      <w:r>
+        <w:t xml:space="preserve"> </w:t>
+      </w:r>
+      <w:r>
+        <w:t xml:space="preserve">exploring other avenues.</w:t>
+      </w:r>
+    </w:p>
     <w:bookmarkEnd w:id="35"/>
+    <w:bookmarkStart w:id="36" w:name="reflections"/>
+    <w:p>
+      <w:pPr>
+        <w:pStyle w:val="Heading2"/>
+      </w:pPr>
+      <w:r>
+        <w:t xml:space="preserve">Reflections</w:t>
+      </w:r>
+    </w:p>
+    <w:p>
+      <w:pPr>
+        <w:pStyle w:val="FirstParagraph"/>
+      </w:pPr>
+      <w:r>
+        <w:t xml:space="preserve">In reviewing the StackOverflow thread, I am concerned that I need to</w:t>
+      </w:r>
+      <w:r>
+        <w:t xml:space="preserve"> </w:t>
+      </w:r>
+      <w:r>
+        <w:t xml:space="preserve">rearrange my data formatting, however I’m not clear on the format that the</w:t>
+      </w:r>
+      <w:r>
+        <w:t xml:space="preserve"> </w:t>
+      </w:r>
+      <w:r>
+        <w:t xml:space="preserve">original poster used in their dataset that they are receiving these</w:t>
+      </w:r>
+      <w:r>
+        <w:t xml:space="preserve"> </w:t>
+      </w:r>
+      <w:r>
+        <w:t xml:space="preserve">suggestions for. My next step will be to determine what precisely their</w:t>
+      </w:r>
+      <w:r>
+        <w:t xml:space="preserve"> </w:t>
+      </w:r>
+      <w:r>
+        <w:t xml:space="preserve">data layout looks like (it is presented as R code and I just don’t get it</w:t>
+      </w:r>
+      <w:r>
+        <w:t xml:space="preserve"> </w:t>
+      </w:r>
+      <w:r>
+        <w:t xml:space="preserve">yet) and reformat my own data to match that. I know that the dataset I</w:t>
+      </w:r>
+      <w:r>
+        <w:t xml:space="preserve"> </w:t>
+      </w:r>
+      <w:r>
+        <w:t xml:space="preserve">have has all the information required, it is just a</w:t>
+      </w:r>
+      <w:r>
+        <w:t xml:space="preserve"> </w:t>
+      </w:r>
+      <w:r>
+        <w:t xml:space="preserve">matter of reorganizing column headers to fit the suggested scripts.</w:t>
+      </w:r>
+    </w:p>
+    <w:p>
+      <w:pPr>
+        <w:pStyle w:val="BodyText"/>
+      </w:pPr>
+      <w:r>
+        <w:t xml:space="preserve">I am also totally unsure why my first figure is coming out so small when</w:t>
+      </w:r>
+      <w:r>
+        <w:t xml:space="preserve"> </w:t>
+      </w:r>
+      <w:r>
+        <w:t xml:space="preserve">converted through pandoc for submission in the main README for the</w:t>
+      </w:r>
+      <w:r>
+        <w:t xml:space="preserve"> </w:t>
+      </w:r>
+      <w:r>
+        <w:t xml:space="preserve">project, but I have tried inserting more spaces around the image,</w:t>
+      </w:r>
+      <w:r>
+        <w:br/>
+      </w:r>
+      <w:r>
+        <w:t xml:space="preserve">using both a web-based link and a local image file, and using pandoc to</w:t>
+      </w:r>
+      <w:r>
+        <w:t xml:space="preserve"> </w:t>
+      </w:r>
+      <w:r>
+        <w:t xml:space="preserve">convert to .docx instead of .pdf and none of these attempts have resolved</w:t>
+      </w:r>
+      <w:r>
+        <w:t xml:space="preserve"> </w:t>
+      </w:r>
+      <w:r>
+        <w:t xml:space="preserve">the issue. For a full image size, please refer to this README file in my GitHub repository.</w:t>
+      </w:r>
+    </w:p>
+    <w:bookmarkEnd w:id="36"/>
+    <w:bookmarkEnd w:id="37"/>
     <w:sectPr/>
   </w:body>
 </w:document>

</xml_diff>